<commit_message>
modification du lien git dans rapport
</commit_message>
<xml_diff>
--- a/rapport.docx
+++ b/rapport.docx
@@ -298,21 +298,7 @@
         <w:rPr>
           <w:lang w:val="fr-CA"/>
         </w:rPr>
-        <w:t xml:space="preserve">base de </w:t>
-      </w:r>
-      <w:proofErr w:type="gramStart"/>
-      <w:r>
-        <w:rPr>
-          <w:lang w:val="fr-CA"/>
-        </w:rPr>
-        <w:t>donné</w:t>
-      </w:r>
-      <w:proofErr w:type="gramEnd"/>
-      <w:r>
-        <w:rPr>
-          <w:lang w:val="fr-CA"/>
-        </w:rPr>
-        <w:t xml:space="preserve"> de vente sur place de </w:t>
+        <w:t xml:space="preserve">base de donné de vente sur place de </w:t>
       </w:r>
       <w:r>
         <w:rPr>
@@ -401,6 +387,11 @@
       </w:pPr>
     </w:p>
     <w:p>
+      <w:pPr>
+        <w:rPr>
+          <w:lang w:val="fr-CA"/>
+        </w:rPr>
+      </w:pPr>
       <w:r>
         <w:rPr>
           <w:lang w:val="fr-CA"/>
@@ -440,25 +431,7 @@
           <w:rPr>
             <w:rStyle w:val="Hyperlink"/>
           </w:rPr>
-          <w:t>https://e2496162.webdev.cmaisonneuve.qc.ca/</w:t>
-        </w:r>
-        <w:r>
-          <w:rPr>
-            <w:rStyle w:val="Hyperlink"/>
-          </w:rPr>
-          <w:t>home/e24961</w:t>
-        </w:r>
-        <w:r>
-          <w:rPr>
-            <w:rStyle w:val="Hyperlink"/>
-          </w:rPr>
-          <w:t>6</w:t>
-        </w:r>
-        <w:r>
-          <w:rPr>
-            <w:rStyle w:val="Hyperlink"/>
-          </w:rPr>
-          <w:t>2/www</w:t>
+          <w:t>https://github.com/MathieuLafontaine/tp2_Teashop</w:t>
         </w:r>
       </w:hyperlink>
       <w:r>

</xml_diff>